<commit_message>
Added uniform-responses and webpage-loading from files
</commit_message>
<xml_diff>
--- a/Writeup.docx
+++ b/Writeup.docx
@@ -6,21 +6,23 @@
       <w:pPr>
         <w:pStyle w:val="Titel"/>
         <w:jc w:val="center"/>
-      </w:pPr>
-      <w:r>
-        <w:t xml:space="preserve">Simple Project Manager – </w:t>
-      </w:r>
-      <w:proofErr w:type="spellStart"/>
-      <w:r>
-        <w:t>WriteUp</w:t>
-      </w:r>
-      <w:proofErr w:type="spellEnd"/>
-    </w:p>
-    <w:p>
-      <w:pPr>
-        <w:rPr>
-          <w:sz w:val="28"/>
-          <w:szCs w:val="28"/>
+        <w:rPr>
+          <w:lang w:val="en-US"/>
+        </w:rPr>
+      </w:pPr>
+      <w:r>
+        <w:rPr>
+          <w:lang w:val="en-US"/>
+        </w:rPr>
+        <w:t>Simple Project Manager – WriteUp</w:t>
+      </w:r>
+    </w:p>
+    <w:p>
+      <w:pPr>
+        <w:rPr>
+          <w:sz w:val="28"/>
+          <w:szCs w:val="28"/>
+          <w:lang w:val="en-US"/>
         </w:rPr>
       </w:pPr>
     </w:p>
@@ -30,6 +32,7 @@
           <w:b/>
           <w:sz w:val="28"/>
           <w:szCs w:val="28"/>
+          <w:lang w:val="en-US"/>
         </w:rPr>
       </w:pPr>
       <w:r>
@@ -37,44 +40,35 @@
           <w:b/>
           <w:sz w:val="28"/>
           <w:szCs w:val="28"/>
-        </w:rPr>
-        <w:t>User-</w:t>
-      </w:r>
-      <w:proofErr w:type="spellStart"/>
+          <w:lang w:val="en-US"/>
+        </w:rPr>
+        <w:t>User-Verification</w:t>
+      </w:r>
       <w:r>
         <w:rPr>
           <w:b/>
           <w:sz w:val="28"/>
           <w:szCs w:val="28"/>
-        </w:rPr>
-        <w:t>Verification</w:t>
-      </w:r>
-      <w:proofErr w:type="spellEnd"/>
-    </w:p>
-    <w:p>
-      <w:pPr>
-        <w:rPr>
-          <w:sz w:val="28"/>
-          <w:szCs w:val="28"/>
-          <w:lang w:val="en-US"/>
-        </w:rPr>
-      </w:pPr>
-      <w:r>
-        <w:rPr>
-          <w:sz w:val="28"/>
-          <w:szCs w:val="28"/>
-          <w:lang w:val="en-US"/>
-        </w:rPr>
-        <w:t xml:space="preserve">Invalid password: </w:t>
-      </w:r>
-      <w:proofErr w:type="spellStart"/>
-      <w:r>
-        <w:rPr>
-          <w:sz w:val="28"/>
-          <w:szCs w:val="28"/>
-          <w:lang w:val="en-US"/>
-        </w:rPr>
-        <w:t>user.c</w:t>
+          <w:lang w:val="en-US"/>
+        </w:rPr>
+        <w:t>(“api/” [No corresponding api-method jet])</w:t>
+      </w:r>
+    </w:p>
+    <w:p>
+      <w:pPr>
+        <w:rPr>
+          <w:sz w:val="28"/>
+          <w:szCs w:val="28"/>
+          <w:lang w:val="en-US"/>
+        </w:rPr>
+      </w:pPr>
+      <w:r>
+        <w:rPr>
+          <w:sz w:val="28"/>
+          <w:szCs w:val="28"/>
+          <w:lang w:val="en-US"/>
+        </w:rPr>
+        <w:t>Invalid password: user.c</w:t>
       </w:r>
       <w:r>
         <w:rPr>
@@ -84,34 +78,23 @@
         </w:rPr>
         <w:t>reate.invalid.password</w:t>
       </w:r>
-      <w:proofErr w:type="spellEnd"/>
-    </w:p>
-    <w:p>
-      <w:pPr>
-        <w:rPr>
-          <w:sz w:val="28"/>
-          <w:szCs w:val="28"/>
-          <w:lang w:val="en-US"/>
-        </w:rPr>
-      </w:pPr>
-      <w:r>
-        <w:rPr>
-          <w:sz w:val="28"/>
-          <w:szCs w:val="28"/>
-          <w:lang w:val="en-US"/>
-        </w:rPr>
-        <w:t xml:space="preserve">Invalid Email: </w:t>
-      </w:r>
-      <w:proofErr w:type="spellStart"/>
-      <w:r>
-        <w:rPr>
-          <w:sz w:val="28"/>
-          <w:szCs w:val="28"/>
-          <w:lang w:val="en-US"/>
-        </w:rPr>
-        <w:t>user.create.invalid.email</w:t>
-      </w:r>
-      <w:proofErr w:type="spellEnd"/>
+    </w:p>
+    <w:p>
+      <w:pPr>
+        <w:rPr>
+          <w:sz w:val="28"/>
+          <w:szCs w:val="28"/>
+          <w:lang w:val="en-US"/>
+        </w:rPr>
+      </w:pPr>
+      <w:r>
+        <w:rPr>
+          <w:sz w:val="28"/>
+          <w:szCs w:val="28"/>
+          <w:lang w:val="en-US"/>
+        </w:rPr>
+        <w:t>Invalid Email: user.create.invalid.email</w:t>
+      </w:r>
       <w:r>
         <w:rPr>
           <w:sz w:val="28"/>
@@ -135,36 +118,8 @@
           <w:szCs w:val="28"/>
           <w:lang w:val="en-US"/>
         </w:rPr>
-        <w:t xml:space="preserve">Invalid </w:t>
-      </w:r>
-      <w:proofErr w:type="spellStart"/>
-      <w:r>
-        <w:rPr>
-          <w:sz w:val="28"/>
-          <w:szCs w:val="28"/>
-          <w:lang w:val="en-US"/>
-        </w:rPr>
-        <w:t>Firstname</w:t>
-      </w:r>
-      <w:proofErr w:type="spellEnd"/>
-      <w:r>
-        <w:rPr>
-          <w:sz w:val="28"/>
-          <w:szCs w:val="28"/>
-          <w:lang w:val="en-US"/>
-        </w:rPr>
-        <w:t xml:space="preserve">: </w:t>
-      </w:r>
-      <w:proofErr w:type="spellStart"/>
-      <w:r>
-        <w:rPr>
-          <w:sz w:val="28"/>
-          <w:szCs w:val="28"/>
-          <w:lang w:val="en-US"/>
-        </w:rPr>
-        <w:t>user.create.invalid.firstname</w:t>
-      </w:r>
-      <w:proofErr w:type="spellEnd"/>
+        <w:t>Invalid Firstname: user.create.invalid.firstname</w:t>
+      </w:r>
       <w:r>
         <w:rPr>
           <w:sz w:val="28"/>
@@ -188,36 +143,8 @@
           <w:szCs w:val="28"/>
           <w:lang w:val="en-US"/>
         </w:rPr>
-        <w:t xml:space="preserve">Invalid </w:t>
-      </w:r>
-      <w:proofErr w:type="spellStart"/>
-      <w:r>
-        <w:rPr>
-          <w:sz w:val="28"/>
-          <w:szCs w:val="28"/>
-          <w:lang w:val="en-US"/>
-        </w:rPr>
-        <w:t>Lastname</w:t>
-      </w:r>
-      <w:proofErr w:type="spellEnd"/>
-      <w:r>
-        <w:rPr>
-          <w:sz w:val="28"/>
-          <w:szCs w:val="28"/>
-          <w:lang w:val="en-US"/>
-        </w:rPr>
-        <w:t xml:space="preserve">: </w:t>
-      </w:r>
-      <w:proofErr w:type="spellStart"/>
-      <w:r>
-        <w:rPr>
-          <w:sz w:val="28"/>
-          <w:szCs w:val="28"/>
-          <w:lang w:val="en-US"/>
-        </w:rPr>
-        <w:t>user.create.invalid.lastname</w:t>
-      </w:r>
-      <w:proofErr w:type="spellEnd"/>
+        <w:t>Invalid Lastname: user.create.invalid.lastname</w:t>
+      </w:r>
       <w:r>
         <w:rPr>
           <w:sz w:val="28"/>
@@ -241,18 +168,8 @@
           <w:szCs w:val="28"/>
           <w:lang w:val="en-US"/>
         </w:rPr>
-        <w:t xml:space="preserve">Invalid Nickname: </w:t>
-      </w:r>
-      <w:proofErr w:type="spellStart"/>
-      <w:r>
-        <w:rPr>
-          <w:sz w:val="28"/>
-          <w:szCs w:val="28"/>
-          <w:lang w:val="en-US"/>
-        </w:rPr>
-        <w:t>user.create.invalid.nickname</w:t>
-      </w:r>
-      <w:proofErr w:type="spellEnd"/>
+        <w:t>Invalid Nickname: user.create.invalid.nickname</w:t>
+      </w:r>
       <w:r>
         <w:rPr>
           <w:sz w:val="28"/>
@@ -276,18 +193,8 @@
           <w:szCs w:val="28"/>
           <w:lang w:val="en-US"/>
         </w:rPr>
-        <w:t xml:space="preserve">Creation failed: </w:t>
-      </w:r>
-      <w:proofErr w:type="spellStart"/>
-      <w:r>
-        <w:rPr>
-          <w:sz w:val="28"/>
-          <w:szCs w:val="28"/>
-          <w:lang w:val="en-US"/>
-        </w:rPr>
-        <w:t>user.create.failed</w:t>
-      </w:r>
-      <w:proofErr w:type="spellEnd"/>
+        <w:t>Creation failed: user.create.failed</w:t>
+      </w:r>
       <w:r>
         <w:rPr>
           <w:sz w:val="28"/>
@@ -311,79 +218,25 @@
           <w:szCs w:val="28"/>
           <w:lang w:val="en-US"/>
         </w:rPr>
-        <w:t>Already used Email</w:t>
-      </w:r>
-      <w:r>
-        <w:rPr>
-          <w:sz w:val="28"/>
-          <w:szCs w:val="28"/>
-          <w:lang w:val="en-US"/>
-        </w:rPr>
-        <w:t xml:space="preserve">: </w:t>
-      </w:r>
-      <w:proofErr w:type="spellStart"/>
-      <w:r>
-        <w:rPr>
-          <w:sz w:val="28"/>
-          <w:szCs w:val="28"/>
-          <w:lang w:val="en-US"/>
-        </w:rPr>
-        <w:t>user.create.used</w:t>
-      </w:r>
-      <w:bookmarkStart w:id="0" w:name="_GoBack"/>
-      <w:bookmarkEnd w:id="0"/>
-      <w:r>
-        <w:rPr>
-          <w:sz w:val="28"/>
-          <w:szCs w:val="28"/>
-          <w:lang w:val="en-US"/>
-        </w:rPr>
-        <w:t>.email</w:t>
-      </w:r>
-      <w:proofErr w:type="spellEnd"/>
-    </w:p>
-    <w:p>
-      <w:pPr>
-        <w:rPr>
-          <w:sz w:val="28"/>
-          <w:szCs w:val="28"/>
-          <w:lang w:val="en-US"/>
-        </w:rPr>
-      </w:pPr>
-      <w:r>
-        <w:rPr>
-          <w:sz w:val="28"/>
-          <w:szCs w:val="28"/>
-          <w:lang w:val="en-US"/>
-        </w:rPr>
-        <w:t>Already used Nickname</w:t>
-      </w:r>
-      <w:r>
-        <w:rPr>
-          <w:sz w:val="28"/>
-          <w:szCs w:val="28"/>
-          <w:lang w:val="en-US"/>
-        </w:rPr>
-        <w:t xml:space="preserve">: </w:t>
-      </w:r>
-      <w:proofErr w:type="spellStart"/>
-      <w:r>
-        <w:rPr>
-          <w:sz w:val="28"/>
-          <w:szCs w:val="28"/>
-          <w:lang w:val="en-US"/>
-        </w:rPr>
-        <w:t>user.create.used</w:t>
-      </w:r>
-      <w:r>
-        <w:rPr>
-          <w:sz w:val="28"/>
-          <w:szCs w:val="28"/>
-          <w:lang w:val="en-US"/>
-        </w:rPr>
-        <w:t>.nickname</w:t>
-      </w:r>
-      <w:proofErr w:type="spellEnd"/>
+        <w:t>Already used Email: user.create.used.email</w:t>
+      </w:r>
+    </w:p>
+    <w:p>
+      <w:pPr>
+        <w:rPr>
+          <w:sz w:val="28"/>
+          <w:szCs w:val="28"/>
+          <w:lang w:val="en-US"/>
+        </w:rPr>
+      </w:pPr>
+      <w:r>
+        <w:rPr>
+          <w:sz w:val="28"/>
+          <w:szCs w:val="28"/>
+          <w:lang w:val="en-US"/>
+        </w:rPr>
+        <w:t>Already used Nickname: user.create.used.nickname</w:t>
+      </w:r>
     </w:p>
     <w:p>
       <w:pPr>
@@ -400,14 +253,12 @@
         <w:rPr>
           <w:sz w:val="28"/>
           <w:szCs w:val="28"/>
-          <w:lang w:val="en-US"/>
-        </w:rPr>
-      </w:pPr>
-      <w:r>
-        <w:rPr>
-          <w:sz w:val="28"/>
-          <w:szCs w:val="28"/>
-          <w:lang w:val="en-US"/>
+        </w:rPr>
+      </w:pPr>
+      <w:r>
+        <w:rPr>
+          <w:sz w:val="28"/>
+          <w:szCs w:val="28"/>
         </w:rPr>
         <w:t xml:space="preserve">Password: </w:t>
       </w:r>
@@ -423,7 +274,6 @@
         <w:rPr>
           <w:sz w:val="28"/>
           <w:szCs w:val="28"/>
-          <w:lang w:val="en-US"/>
         </w:rPr>
         <w:tab/>
       </w:r>
@@ -455,30 +305,15 @@
           <w:sz w:val="28"/>
           <w:szCs w:val="28"/>
         </w:rPr>
-        <w:t xml:space="preserve"> (Kein </w:t>
-      </w:r>
-      <w:proofErr w:type="spellStart"/>
-      <w:r>
-        <w:rPr>
-          <w:sz w:val="28"/>
-          <w:szCs w:val="28"/>
-        </w:rPr>
-        <w:t>whitespace</w:t>
-      </w:r>
-      <w:proofErr w:type="spellEnd"/>
-      <w:r>
-        <w:rPr>
-          <w:sz w:val="28"/>
-          <w:szCs w:val="28"/>
-        </w:rPr>
-        <w:t>)</w:t>
-      </w:r>
-    </w:p>
-    <w:p>
-      <w:pPr>
-        <w:rPr>
-          <w:sz w:val="28"/>
-          <w:szCs w:val="28"/>
+        <w:t xml:space="preserve"> (Kein whitespace)</w:t>
+      </w:r>
+    </w:p>
+    <w:p>
+      <w:pPr>
+        <w:rPr>
+          <w:sz w:val="28"/>
+          <w:szCs w:val="28"/>
+          <w:lang w:val="en-US"/>
         </w:rPr>
       </w:pPr>
       <w:r>
@@ -492,54 +327,17 @@
         <w:rPr>
           <w:sz w:val="28"/>
           <w:szCs w:val="28"/>
-        </w:rPr>
-        <w:t>Final-</w:t>
-      </w:r>
-      <w:proofErr w:type="spellStart"/>
-      <w:r>
-        <w:rPr>
-          <w:sz w:val="28"/>
-          <w:szCs w:val="28"/>
-        </w:rPr>
-        <w:t>Regex</w:t>
-      </w:r>
-      <w:proofErr w:type="spellEnd"/>
-      <w:r>
-        <w:rPr>
-          <w:sz w:val="28"/>
-          <w:szCs w:val="28"/>
-        </w:rPr>
-        <w:t xml:space="preserve">: </w:t>
-      </w:r>
-      <w:r>
-        <w:rPr>
-          <w:sz w:val="28"/>
-          <w:szCs w:val="28"/>
-        </w:rPr>
-        <w:t>^</w:t>
-      </w:r>
-      <w:proofErr w:type="gramStart"/>
-      <w:r>
-        <w:rPr>
-          <w:sz w:val="28"/>
-          <w:szCs w:val="28"/>
-        </w:rPr>
-        <w:t>(?=</w:t>
-      </w:r>
-      <w:proofErr w:type="gramEnd"/>
-      <w:r>
-        <w:rPr>
-          <w:sz w:val="28"/>
-          <w:szCs w:val="28"/>
-        </w:rPr>
-        <w:t>.*?[^\w].*?).{8,}$</w:t>
-      </w:r>
-    </w:p>
-    <w:p>
-      <w:pPr>
-        <w:rPr>
-          <w:sz w:val="28"/>
-          <w:szCs w:val="28"/>
+          <w:lang w:val="en-US"/>
+        </w:rPr>
+        <w:t>Final-Regex: ^(?=.*?[^\w].*?).{8,}$</w:t>
+      </w:r>
+    </w:p>
+    <w:p>
+      <w:pPr>
+        <w:rPr>
+          <w:sz w:val="28"/>
+          <w:szCs w:val="28"/>
+          <w:lang w:val="en-US"/>
         </w:rPr>
       </w:pPr>
     </w:p>
@@ -566,7 +364,6 @@
         <w:rPr>
           <w:sz w:val="28"/>
           <w:szCs w:val="28"/>
-          <w:lang w:val="en-US"/>
         </w:rPr>
       </w:pPr>
       <w:r>
@@ -579,7 +376,7 @@
         <mc:AlternateContent>
           <mc:Choice Requires="wps">
             <w:drawing>
-              <wp:anchor distT="45720" distB="45720" distL="114300" distR="114300" simplePos="0" relativeHeight="251659264" behindDoc="0" locked="0" layoutInCell="1" allowOverlap="1">
+              <wp:anchor distT="45720" distB="45720" distL="114300" distR="114300" simplePos="0" relativeHeight="251659264" behindDoc="0" locked="0" layoutInCell="1" allowOverlap="1" wp14:anchorId="4C6C1E44" wp14:editId="6AD20392">
                 <wp:simplePos x="0" y="0"/>
                 <wp:positionH relativeFrom="column">
                   <wp:posOffset>3028149</wp:posOffset>
@@ -659,7 +456,7 @@
           </mc:Choice>
           <mc:Fallback>
             <w:pict>
-              <v:shapetype id="_x0000_t202" coordsize="21600,21600" o:spt="202" path="m,l,21600r21600,l21600,xe">
+              <v:shapetype w14:anchorId="4C6C1E44" id="_x0000_t202" coordsize="21600,21600" o:spt="202" path="m,l,21600r21600,l21600,xe">
                 <v:stroke joinstyle="miter"/>
                 <v:path gradientshapeok="t" o:connecttype="rect"/>
               </v:shapetype>
@@ -691,126 +488,86 @@
           </mc:Fallback>
         </mc:AlternateContent>
       </w:r>
-      <w:proofErr w:type="spellStart"/>
-      <w:r>
-        <w:rPr>
-          <w:sz w:val="28"/>
-          <w:szCs w:val="28"/>
-          <w:lang w:val="en-US"/>
-        </w:rPr>
-        <w:t>Validierungsregex</w:t>
-      </w:r>
-      <w:proofErr w:type="spellEnd"/>
-      <w:r>
-        <w:rPr>
-          <w:sz w:val="28"/>
-          <w:szCs w:val="28"/>
-          <w:lang w:val="en-US"/>
-        </w:rPr>
-        <w:t>:</w:t>
-      </w:r>
-    </w:p>
-    <w:p>
-      <w:pPr>
-        <w:rPr>
-          <w:sz w:val="28"/>
-          <w:szCs w:val="28"/>
-          <w:lang w:val="en-US"/>
-        </w:rPr>
-      </w:pPr>
-    </w:p>
-    <w:p>
-      <w:pPr>
-        <w:rPr>
-          <w:sz w:val="28"/>
-          <w:szCs w:val="28"/>
-          <w:lang w:val="en-US"/>
-        </w:rPr>
-      </w:pPr>
-    </w:p>
-    <w:p>
-      <w:pPr>
-        <w:rPr>
-          <w:sz w:val="28"/>
-          <w:szCs w:val="28"/>
-          <w:lang w:val="en-US"/>
-        </w:rPr>
-      </w:pPr>
-    </w:p>
-    <w:p>
-      <w:pPr>
-        <w:rPr>
-          <w:sz w:val="28"/>
-          <w:szCs w:val="28"/>
-          <w:lang w:val="en-US"/>
-        </w:rPr>
-      </w:pPr>
-      <w:proofErr w:type="spellStart"/>
-      <w:r>
-        <w:rPr>
-          <w:sz w:val="28"/>
-          <w:szCs w:val="28"/>
-          <w:lang w:val="en-US"/>
-        </w:rPr>
-        <w:t>Vorname</w:t>
-      </w:r>
-      <w:proofErr w:type="spellEnd"/>
-      <w:r>
-        <w:rPr>
-          <w:sz w:val="28"/>
-          <w:szCs w:val="28"/>
-          <w:lang w:val="en-US"/>
-        </w:rPr>
-        <w:t>:</w:t>
-      </w:r>
-    </w:p>
-    <w:p>
-      <w:pPr>
-        <w:rPr>
-          <w:sz w:val="28"/>
-          <w:szCs w:val="28"/>
-          <w:lang w:val="en-US"/>
-        </w:rPr>
-      </w:pPr>
-      <w:r>
-        <w:rPr>
-          <w:sz w:val="28"/>
-          <w:szCs w:val="28"/>
-          <w:lang w:val="en-US"/>
+      <w:r>
+        <w:rPr>
+          <w:sz w:val="28"/>
+          <w:szCs w:val="28"/>
+        </w:rPr>
+        <w:t>Validierungsregex:</w:t>
+      </w:r>
+    </w:p>
+    <w:p>
+      <w:pPr>
+        <w:rPr>
+          <w:sz w:val="28"/>
+          <w:szCs w:val="28"/>
+        </w:rPr>
+      </w:pPr>
+    </w:p>
+    <w:p>
+      <w:pPr>
+        <w:rPr>
+          <w:sz w:val="28"/>
+          <w:szCs w:val="28"/>
+        </w:rPr>
+      </w:pPr>
+    </w:p>
+    <w:p>
+      <w:pPr>
+        <w:rPr>
+          <w:sz w:val="28"/>
+          <w:szCs w:val="28"/>
+        </w:rPr>
+      </w:pPr>
+    </w:p>
+    <w:p>
+      <w:pPr>
+        <w:rPr>
+          <w:sz w:val="28"/>
+          <w:szCs w:val="28"/>
+        </w:rPr>
+      </w:pPr>
+      <w:r>
+        <w:rPr>
+          <w:sz w:val="28"/>
+          <w:szCs w:val="28"/>
+        </w:rPr>
+        <w:t>Vorname:</w:t>
+      </w:r>
+    </w:p>
+    <w:p>
+      <w:pPr>
+        <w:rPr>
+          <w:sz w:val="28"/>
+          <w:szCs w:val="28"/>
+        </w:rPr>
+      </w:pPr>
+      <w:r>
+        <w:rPr>
+          <w:sz w:val="28"/>
+          <w:szCs w:val="28"/>
         </w:rPr>
         <w:tab/>
       </w:r>
-      <w:proofErr w:type="spellStart"/>
-      <w:r>
-        <w:rPr>
-          <w:sz w:val="28"/>
-          <w:szCs w:val="28"/>
-          <w:lang w:val="en-US"/>
-        </w:rPr>
-        <w:t>Mindestlänge</w:t>
-      </w:r>
-      <w:proofErr w:type="spellEnd"/>
-      <w:r>
-        <w:rPr>
-          <w:sz w:val="28"/>
-          <w:szCs w:val="28"/>
-          <w:lang w:val="en-US"/>
-        </w:rPr>
-        <w:t>: 2</w:t>
-      </w:r>
-    </w:p>
-    <w:p>
-      <w:pPr>
-        <w:rPr>
-          <w:sz w:val="28"/>
-          <w:szCs w:val="28"/>
-        </w:rPr>
-      </w:pPr>
-      <w:r>
-        <w:rPr>
-          <w:sz w:val="28"/>
-          <w:szCs w:val="28"/>
-          <w:lang w:val="en-US"/>
+      <w:r>
+        <w:rPr>
+          <w:sz w:val="28"/>
+          <w:szCs w:val="28"/>
+        </w:rPr>
+        <w:t>Mindestlänge: 2</w:t>
+      </w:r>
+    </w:p>
+    <w:p>
+      <w:pPr>
+        <w:rPr>
+          <w:sz w:val="28"/>
+          <w:szCs w:val="28"/>
+        </w:rPr>
+      </w:pPr>
+      <w:r>
+        <w:rPr>
+          <w:sz w:val="28"/>
+          <w:szCs w:val="28"/>
         </w:rPr>
         <w:tab/>
       </w:r>
@@ -849,7 +606,6 @@
         <w:rPr>
           <w:sz w:val="28"/>
           <w:szCs w:val="28"/>
-          <w:lang w:val="en-US"/>
         </w:rPr>
       </w:pPr>
       <w:r>
@@ -872,7 +628,6 @@
         <w:rPr>
           <w:sz w:val="28"/>
           <w:szCs w:val="28"/>
-          <w:lang w:val="en-US"/>
         </w:rPr>
         <w:lastRenderedPageBreak/>
         <w:tab/>
@@ -899,29 +654,19 @@
           <w:szCs w:val="28"/>
         </w:rPr>
       </w:pPr>
-      <w:proofErr w:type="spellStart"/>
-      <w:r>
-        <w:rPr>
-          <w:sz w:val="28"/>
-          <w:szCs w:val="28"/>
-        </w:rPr>
-        <w:t>Nickname</w:t>
-      </w:r>
-      <w:proofErr w:type="spellEnd"/>
-      <w:r>
-        <w:rPr>
-          <w:sz w:val="28"/>
-          <w:szCs w:val="28"/>
-        </w:rPr>
-        <w:t>:</w:t>
-      </w:r>
-    </w:p>
-    <w:p>
-      <w:pPr>
-        <w:rPr>
-          <w:sz w:val="28"/>
-          <w:szCs w:val="28"/>
-          <w:lang w:val="en-US"/>
+      <w:r>
+        <w:rPr>
+          <w:sz w:val="28"/>
+          <w:szCs w:val="28"/>
+        </w:rPr>
+        <w:t>Nickname:</w:t>
+      </w:r>
+    </w:p>
+    <w:p>
+      <w:pPr>
+        <w:rPr>
+          <w:sz w:val="28"/>
+          <w:szCs w:val="28"/>
         </w:rPr>
       </w:pPr>
       <w:r>
@@ -944,7 +689,6 @@
         <w:rPr>
           <w:sz w:val="28"/>
           <w:szCs w:val="28"/>
-          <w:lang w:val="en-US"/>
         </w:rPr>
         <w:tab/>
       </w:r>
@@ -961,6 +705,805 @@
           <w:szCs w:val="28"/>
         </w:rPr>
         <w:t>mallänge: 20</w:t>
+      </w:r>
+    </w:p>
+    <w:p>
+      <w:pPr>
+        <w:rPr>
+          <w:sz w:val="28"/>
+          <w:szCs w:val="28"/>
+        </w:rPr>
+      </w:pPr>
+    </w:p>
+    <w:p>
+      <w:pPr>
+        <w:rPr>
+          <w:b/>
+          <w:sz w:val="28"/>
+          <w:szCs w:val="28"/>
+          <w:lang w:val="en-US"/>
+        </w:rPr>
+      </w:pPr>
+      <w:r>
+        <w:rPr>
+          <w:b/>
+          <w:sz w:val="28"/>
+          <w:szCs w:val="28"/>
+          <w:lang w:val="en-US"/>
+        </w:rPr>
+        <w:t>Login(„api/lo</w:t>
+      </w:r>
+      <w:r>
+        <w:rPr>
+          <w:b/>
+          <w:sz w:val="28"/>
+          <w:szCs w:val="28"/>
+          <w:lang w:val="en-US"/>
+        </w:rPr>
+        <w:t>gin”)</w:t>
+      </w:r>
+    </w:p>
+    <w:p>
+      <w:pPr>
+        <w:rPr>
+          <w:sz w:val="28"/>
+          <w:szCs w:val="28"/>
+          <w:lang w:val="en-US"/>
+        </w:rPr>
+      </w:pPr>
+      <w:r>
+        <w:rPr>
+          <w:sz w:val="28"/>
+          <w:szCs w:val="28"/>
+          <w:lang w:val="en-US"/>
+        </w:rPr>
+        <w:t>Failed to login: “user.login.failed”</w:t>
+      </w:r>
+    </w:p>
+    <w:p>
+      <w:pPr>
+        <w:rPr>
+          <w:sz w:val="28"/>
+          <w:szCs w:val="28"/>
+          <w:lang w:val="en-US"/>
+        </w:rPr>
+      </w:pPr>
+    </w:p>
+    <w:p>
+      <w:pPr>
+        <w:rPr>
+          <w:sz w:val="28"/>
+          <w:szCs w:val="28"/>
+          <w:lang w:val="en-US"/>
+        </w:rPr>
+      </w:pPr>
+      <w:r>
+        <w:rPr>
+          <w:noProof/>
+          <w:sz w:val="28"/>
+          <w:szCs w:val="28"/>
+          <w:lang w:val="en-US"/>
+        </w:rPr>
+        <mc:AlternateContent>
+          <mc:Choice Requires="wps">
+            <w:drawing>
+              <wp:anchor distT="45720" distB="45720" distL="114300" distR="114300" simplePos="0" relativeHeight="251665408" behindDoc="0" locked="0" layoutInCell="1" allowOverlap="1" wp14:anchorId="1CB34EAB" wp14:editId="64C9E40E">
+                <wp:simplePos x="0" y="0"/>
+                <wp:positionH relativeFrom="column">
+                  <wp:posOffset>3223260</wp:posOffset>
+                </wp:positionH>
+                <wp:positionV relativeFrom="paragraph">
+                  <wp:posOffset>44229</wp:posOffset>
+                </wp:positionV>
+                <wp:extent cx="2360930" cy="1404620"/>
+                <wp:effectExtent l="0" t="0" r="22860" b="11430"/>
+                <wp:wrapSquare wrapText="bothSides"/>
+                <wp:docPr id="3" name="Textfeld 2"/>
+                <wp:cNvGraphicFramePr>
+                  <a:graphicFrameLocks xmlns:a="http://schemas.openxmlformats.org/drawingml/2006/main"/>
+                </wp:cNvGraphicFramePr>
+                <a:graphic xmlns:a="http://schemas.openxmlformats.org/drawingml/2006/main">
+                  <a:graphicData uri="http://schemas.microsoft.com/office/word/2010/wordprocessingShape">
+                    <wps:wsp>
+                      <wps:cNvSpPr txBox="1">
+                        <a:spLocks noChangeArrowheads="1"/>
+                      </wps:cNvSpPr>
+                      <wps:spPr bwMode="auto">
+                        <a:xfrm>
+                          <a:off x="0" y="0"/>
+                          <a:ext cx="2360930" cy="1404620"/>
+                        </a:xfrm>
+                        <a:prstGeom prst="rect">
+                          <a:avLst/>
+                        </a:prstGeom>
+                        <a:solidFill>
+                          <a:srgbClr val="FFFFFF"/>
+                        </a:solidFill>
+                        <a:ln w="9525">
+                          <a:solidFill>
+                            <a:srgbClr val="000000"/>
+                          </a:solidFill>
+                          <a:miter lim="800000"/>
+                          <a:headEnd/>
+                          <a:tailEnd/>
+                        </a:ln>
+                      </wps:spPr>
+                      <wps:txbx>
+                        <w:txbxContent>
+                          <w:p>
+                            <w:r>
+                              <w:t>{</w:t>
+                            </w:r>
+                          </w:p>
+                          <w:p>
+                            <w:r>
+                              <w:tab/>
+                              <w:t>„</w:t>
+                            </w:r>
+                            <w:r>
+                              <w:rPr>
+                                <w:rStyle w:val="pl-c"/>
+                              </w:rPr>
+                              <w:t>email</w:t>
+                            </w:r>
+                            <w:r>
+                              <w:t>“:</w:t>
+                            </w:r>
+                            <w:r>
+                              <w:t>“</w:t>
+                            </w:r>
+                            <w:hyperlink r:id="rId4" w:history="1">
+                              <w:r>
+                                <w:rPr>
+                                  <w:rStyle w:val="Hyperlink"/>
+                                </w:rPr>
+                                <w:t>m.muster@fm.de</w:t>
+                              </w:r>
+                            </w:hyperlink>
+                            <w:r>
+                              <w:t>“,</w:t>
+                            </w:r>
+                          </w:p>
+                          <w:p>
+                            <w:r>
+                              <w:tab/>
+                              <w:t>„password“:“maxmuster21“</w:t>
+                            </w:r>
+                          </w:p>
+                          <w:p>
+                            <w:r>
+                              <w:t>}</w:t>
+                            </w:r>
+                          </w:p>
+                        </w:txbxContent>
+                      </wps:txbx>
+                      <wps:bodyPr rot="0" vert="horz" wrap="square" lIns="91440" tIns="45720" rIns="91440" bIns="45720" anchor="t" anchorCtr="0">
+                        <a:spAutoFit/>
+                      </wps:bodyPr>
+                    </wps:wsp>
+                  </a:graphicData>
+                </a:graphic>
+                <wp14:sizeRelH relativeFrom="margin">
+                  <wp14:pctWidth>40000</wp14:pctWidth>
+                </wp14:sizeRelH>
+                <wp14:sizeRelV relativeFrom="margin">
+                  <wp14:pctHeight>20000</wp14:pctHeight>
+                </wp14:sizeRelV>
+              </wp:anchor>
+            </w:drawing>
+          </mc:Choice>
+          <mc:Fallback>
+            <w:pict>
+              <v:shape w14:anchorId="1CB34EAB" id="_x0000_s1027" type="#_x0000_t202" style="position:absolute;margin-left:253.8pt;margin-top:3.5pt;width:185.9pt;height:110.6pt;z-index:251665408;visibility:visible;mso-wrap-style:square;mso-width-percent:400;mso-height-percent:200;mso-wrap-distance-left:9pt;mso-wrap-distance-top:3.6pt;mso-wrap-distance-right:9pt;mso-wrap-distance-bottom:3.6pt;mso-position-horizontal:absolute;mso-position-horizontal-relative:text;mso-position-vertical:absolute;mso-position-vertical-relative:text;mso-width-percent:400;mso-height-percent:200;mso-width-relative:margin;mso-height-relative:margin;v-text-anchor:top" o:gfxdata="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">
+                <v:textbox style="mso-fit-shape-to-text:t">
+                  <w:txbxContent>
+                    <w:p>
+                      <w:r>
+                        <w:t>{</w:t>
+                      </w:r>
+                    </w:p>
+                    <w:p>
+                      <w:r>
+                        <w:tab/>
+                        <w:t>„</w:t>
+                      </w:r>
+                      <w:r>
+                        <w:rPr>
+                          <w:rStyle w:val="pl-c"/>
+                        </w:rPr>
+                        <w:t>email</w:t>
+                      </w:r>
+                      <w:r>
+                        <w:t>“:</w:t>
+                      </w:r>
+                      <w:r>
+                        <w:t>“</w:t>
+                      </w:r>
+                      <w:hyperlink r:id="rId5" w:history="1">
+                        <w:r>
+                          <w:rPr>
+                            <w:rStyle w:val="Hyperlink"/>
+                          </w:rPr>
+                          <w:t>m.muster@fm.de</w:t>
+                        </w:r>
+                      </w:hyperlink>
+                      <w:r>
+                        <w:t>“,</w:t>
+                      </w:r>
+                    </w:p>
+                    <w:p>
+                      <w:r>
+                        <w:tab/>
+                        <w:t>„password“:“maxmuster21“</w:t>
+                      </w:r>
+                    </w:p>
+                    <w:p>
+                      <w:r>
+                        <w:t>}</w:t>
+                      </w:r>
+                    </w:p>
+                  </w:txbxContent>
+                </v:textbox>
+                <w10:wrap type="square"/>
+              </v:shape>
+            </w:pict>
+          </mc:Fallback>
+        </mc:AlternateContent>
+      </w:r>
+      <w:r>
+        <w:rPr>
+          <w:sz w:val="28"/>
+          <w:szCs w:val="28"/>
+          <w:lang w:val="en-US"/>
+        </w:rPr>
+        <w:t>Excepts:</w:t>
+      </w:r>
+    </w:p>
+    <w:p>
+      <w:pPr>
+        <w:rPr>
+          <w:sz w:val="28"/>
+          <w:szCs w:val="28"/>
+          <w:lang w:val="en-US"/>
+        </w:rPr>
+      </w:pPr>
+    </w:p>
+    <w:p>
+      <w:pPr>
+        <w:rPr>
+          <w:sz w:val="28"/>
+          <w:szCs w:val="28"/>
+          <w:lang w:val="en-US"/>
+        </w:rPr>
+      </w:pPr>
+    </w:p>
+    <w:p>
+      <w:pPr>
+        <w:rPr>
+          <w:sz w:val="28"/>
+          <w:szCs w:val="28"/>
+          <w:lang w:val="en-US"/>
+        </w:rPr>
+      </w:pPr>
+    </w:p>
+    <w:p>
+      <w:pPr>
+        <w:rPr>
+          <w:sz w:val="28"/>
+          <w:szCs w:val="28"/>
+          <w:lang w:val="en-US"/>
+        </w:rPr>
+      </w:pPr>
+    </w:p>
+    <w:p>
+      <w:pPr>
+        <w:rPr>
+          <w:sz w:val="28"/>
+          <w:szCs w:val="28"/>
+          <w:lang w:val="en-US"/>
+        </w:rPr>
+      </w:pPr>
+      <w:r>
+        <w:rPr>
+          <w:sz w:val="28"/>
+          <w:szCs w:val="28"/>
+          <w:lang w:val="en-US"/>
+        </w:rPr>
+        <w:t>Returns:</w:t>
+      </w:r>
+    </w:p>
+    <w:p>
+      <w:pPr>
+        <w:rPr>
+          <w:sz w:val="28"/>
+          <w:szCs w:val="28"/>
+          <w:lang w:val="en-US"/>
+        </w:rPr>
+      </w:pPr>
+      <w:r>
+        <w:rPr>
+          <w:noProof/>
+          <w:sz w:val="28"/>
+          <w:szCs w:val="28"/>
+          <w:lang w:val="en-US"/>
+        </w:rPr>
+        <mc:AlternateContent>
+          <mc:Choice Requires="wps">
+            <w:drawing>
+              <wp:anchor distT="45720" distB="45720" distL="114300" distR="114300" simplePos="0" relativeHeight="251663360" behindDoc="0" locked="0" layoutInCell="1" allowOverlap="1" wp14:anchorId="17598DFA" wp14:editId="61098294">
+                <wp:simplePos x="0" y="0"/>
+                <wp:positionH relativeFrom="column">
+                  <wp:posOffset>3227374</wp:posOffset>
+                </wp:positionH>
+                <wp:positionV relativeFrom="paragraph">
+                  <wp:posOffset>105879</wp:posOffset>
+                </wp:positionV>
+                <wp:extent cx="2360930" cy="1404620"/>
+                <wp:effectExtent l="0" t="0" r="22860" b="11430"/>
+                <wp:wrapSquare wrapText="bothSides"/>
+                <wp:docPr id="2" name="Textfeld 2"/>
+                <wp:cNvGraphicFramePr>
+                  <a:graphicFrameLocks xmlns:a="http://schemas.openxmlformats.org/drawingml/2006/main"/>
+                </wp:cNvGraphicFramePr>
+                <a:graphic xmlns:a="http://schemas.openxmlformats.org/drawingml/2006/main">
+                  <a:graphicData uri="http://schemas.microsoft.com/office/word/2010/wordprocessingShape">
+                    <wps:wsp>
+                      <wps:cNvSpPr txBox="1">
+                        <a:spLocks noChangeArrowheads="1"/>
+                      </wps:cNvSpPr>
+                      <wps:spPr bwMode="auto">
+                        <a:xfrm>
+                          <a:off x="0" y="0"/>
+                          <a:ext cx="2360930" cy="1404620"/>
+                        </a:xfrm>
+                        <a:prstGeom prst="rect">
+                          <a:avLst/>
+                        </a:prstGeom>
+                        <a:solidFill>
+                          <a:srgbClr val="FFFFFF"/>
+                        </a:solidFill>
+                        <a:ln w="9525">
+                          <a:solidFill>
+                            <a:srgbClr val="000000"/>
+                          </a:solidFill>
+                          <a:miter lim="800000"/>
+                          <a:headEnd/>
+                          <a:tailEnd/>
+                        </a:ln>
+                      </wps:spPr>
+                      <wps:txbx>
+                        <w:txbxContent>
+                          <w:p>
+                            <w:r>
+                              <w:t>{</w:t>
+                            </w:r>
+                          </w:p>
+                          <w:p>
+                            <w:r>
+                              <w:tab/>
+                            </w:r>
+                            <w:r>
+                              <w:t>„nickname“:“Karl-mags“,</w:t>
+                            </w:r>
+                          </w:p>
+                          <w:p>
+                            <w:r>
+                              <w:tab/>
+                              <w:t>„firstname“:“Max“,</w:t>
+                            </w:r>
+                          </w:p>
+                          <w:p>
+                            <w:r>
+                              <w:tab/>
+                              <w:t>„lastname“:“Musterman“,</w:t>
+                            </w:r>
+                          </w:p>
+                          <w:p>
+                            <w:r>
+                              <w:tab/>
+                              <w:t>„csrftken“:“37f/Fhf46f4@+“,</w:t>
+                            </w:r>
+                          </w:p>
+                          <w:p>
+                            <w:r>
+                              <w:tab/>
+                              <w:t>„sessiontoken“:“efuef7h37“</w:t>
+                            </w:r>
+                          </w:p>
+                          <w:p>
+                            <w:r>
+                              <w:t>}</w:t>
+                            </w:r>
+                          </w:p>
+                        </w:txbxContent>
+                      </wps:txbx>
+                      <wps:bodyPr rot="0" vert="horz" wrap="square" lIns="91440" tIns="45720" rIns="91440" bIns="45720" anchor="t" anchorCtr="0">
+                        <a:spAutoFit/>
+                      </wps:bodyPr>
+                    </wps:wsp>
+                  </a:graphicData>
+                </a:graphic>
+                <wp14:sizeRelH relativeFrom="margin">
+                  <wp14:pctWidth>40000</wp14:pctWidth>
+                </wp14:sizeRelH>
+                <wp14:sizeRelV relativeFrom="margin">
+                  <wp14:pctHeight>20000</wp14:pctHeight>
+                </wp14:sizeRelV>
+              </wp:anchor>
+            </w:drawing>
+          </mc:Choice>
+          <mc:Fallback>
+            <w:pict>
+              <v:shape w14:anchorId="17598DFA" id="_x0000_s1028" type="#_x0000_t202" style="position:absolute;margin-left:254.1pt;margin-top:8.35pt;width:185.9pt;height:110.6pt;z-index:251663360;visibility:visible;mso-wrap-style:square;mso-width-percent:400;mso-height-percent:200;mso-wrap-distance-left:9pt;mso-wrap-distance-top:3.6pt;mso-wrap-distance-right:9pt;mso-wrap-distance-bottom:3.6pt;mso-position-horizontal:absolute;mso-position-horizontal-relative:text;mso-position-vertical:absolute;mso-position-vertical-relative:text;mso-width-percent:400;mso-height-percent:200;mso-width-relative:margin;mso-height-relative:margin;v-text-anchor:top" o:gfxdata="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">
+                <v:textbox style="mso-fit-shape-to-text:t">
+                  <w:txbxContent>
+                    <w:p>
+                      <w:r>
+                        <w:t>{</w:t>
+                      </w:r>
+                    </w:p>
+                    <w:p>
+                      <w:r>
+                        <w:tab/>
+                      </w:r>
+                      <w:r>
+                        <w:t>„nickname“:“Karl-mags“,</w:t>
+                      </w:r>
+                    </w:p>
+                    <w:p>
+                      <w:r>
+                        <w:tab/>
+                        <w:t>„firstname“:“Max“,</w:t>
+                      </w:r>
+                    </w:p>
+                    <w:p>
+                      <w:r>
+                        <w:tab/>
+                        <w:t>„lastname“:“Musterman“,</w:t>
+                      </w:r>
+                    </w:p>
+                    <w:p>
+                      <w:r>
+                        <w:tab/>
+                        <w:t>„csrftken“:“37f/Fhf46f4@+“,</w:t>
+                      </w:r>
+                    </w:p>
+                    <w:p>
+                      <w:r>
+                        <w:tab/>
+                        <w:t>„sessiontoken“:“efuef7h37“</w:t>
+                      </w:r>
+                    </w:p>
+                    <w:p>
+                      <w:r>
+                        <w:t>}</w:t>
+                      </w:r>
+                    </w:p>
+                  </w:txbxContent>
+                </v:textbox>
+                <w10:wrap type="square"/>
+              </v:shape>
+            </w:pict>
+          </mc:Fallback>
+        </mc:AlternateContent>
+      </w:r>
+      <w:r>
+        <w:rPr>
+          <w:sz w:val="28"/>
+          <w:szCs w:val="28"/>
+          <w:lang w:val="en-US"/>
+        </w:rPr>
+        <w:tab/>
+      </w:r>
+    </w:p>
+    <w:p>
+      <w:pPr>
+        <w:rPr>
+          <w:sz w:val="28"/>
+          <w:szCs w:val="28"/>
+          <w:lang w:val="en-US"/>
+        </w:rPr>
+      </w:pPr>
+    </w:p>
+    <w:p>
+      <w:pPr>
+        <w:rPr>
+          <w:sz w:val="28"/>
+          <w:szCs w:val="28"/>
+          <w:lang w:val="en-US"/>
+        </w:rPr>
+      </w:pPr>
+    </w:p>
+    <w:p>
+      <w:pPr>
+        <w:rPr>
+          <w:sz w:val="28"/>
+          <w:szCs w:val="28"/>
+          <w:lang w:val="en-US"/>
+        </w:rPr>
+      </w:pPr>
+    </w:p>
+    <w:p>
+      <w:pPr>
+        <w:rPr>
+          <w:sz w:val="28"/>
+          <w:szCs w:val="28"/>
+          <w:lang w:val="en-US"/>
+        </w:rPr>
+      </w:pPr>
+    </w:p>
+    <w:p>
+      <w:pPr>
+        <w:rPr>
+          <w:b/>
+          <w:sz w:val="28"/>
+          <w:szCs w:val="28"/>
+          <w:lang w:val="en-US"/>
+        </w:rPr>
+      </w:pPr>
+      <w:r>
+        <w:rPr>
+          <w:b/>
+          <w:sz w:val="28"/>
+          <w:szCs w:val="28"/>
+          <w:lang w:val="en-US"/>
+        </w:rPr>
+        <w:t>Error Handling</w:t>
+      </w:r>
+    </w:p>
+    <w:p>
+      <w:pPr>
+        <w:rPr>
+          <w:sz w:val="28"/>
+          <w:szCs w:val="28"/>
+          <w:lang w:val="en-US"/>
+        </w:rPr>
+      </w:pPr>
+      <w:r>
+        <w:rPr>
+          <w:sz w:val="28"/>
+          <w:szCs w:val="28"/>
+          <w:lang w:val="en-US"/>
+        </w:rPr>
+        <w:t>If anything went wrong on the server-side, it will response with the following json:</w:t>
+      </w:r>
+    </w:p>
+    <w:p>
+      <w:pPr>
+        <w:rPr>
+          <w:sz w:val="28"/>
+          <w:szCs w:val="28"/>
+          <w:lang w:val="en-US"/>
+        </w:rPr>
+      </w:pPr>
+      <w:r>
+        <w:rPr>
+          <w:noProof/>
+          <w:sz w:val="28"/>
+          <w:szCs w:val="28"/>
+          <w:lang w:val="en-US"/>
+        </w:rPr>
+        <mc:AlternateContent>
+          <mc:Choice Requires="wps">
+            <w:drawing>
+              <wp:anchor distT="45720" distB="45720" distL="114300" distR="114300" simplePos="0" relativeHeight="251661312" behindDoc="0" locked="0" layoutInCell="1" allowOverlap="1" wp14:anchorId="4903DACC" wp14:editId="63F79540">
+                <wp:simplePos x="0" y="0"/>
+                <wp:positionH relativeFrom="column">
+                  <wp:posOffset>3230963</wp:posOffset>
+                </wp:positionH>
+                <wp:positionV relativeFrom="paragraph">
+                  <wp:posOffset>101600</wp:posOffset>
+                </wp:positionV>
+                <wp:extent cx="2360930" cy="1404620"/>
+                <wp:effectExtent l="0" t="0" r="22860" b="11430"/>
+                <wp:wrapSquare wrapText="bothSides"/>
+                <wp:docPr id="1" name="Textfeld 2"/>
+                <wp:cNvGraphicFramePr>
+                  <a:graphicFrameLocks xmlns:a="http://schemas.openxmlformats.org/drawingml/2006/main"/>
+                </wp:cNvGraphicFramePr>
+                <a:graphic xmlns:a="http://schemas.openxmlformats.org/drawingml/2006/main">
+                  <a:graphicData uri="http://schemas.microsoft.com/office/word/2010/wordprocessingShape">
+                    <wps:wsp>
+                      <wps:cNvSpPr txBox="1">
+                        <a:spLocks noChangeArrowheads="1"/>
+                      </wps:cNvSpPr>
+                      <wps:spPr bwMode="auto">
+                        <a:xfrm>
+                          <a:off x="0" y="0"/>
+                          <a:ext cx="2360930" cy="1404620"/>
+                        </a:xfrm>
+                        <a:prstGeom prst="rect">
+                          <a:avLst/>
+                        </a:prstGeom>
+                        <a:solidFill>
+                          <a:srgbClr val="FFFFFF"/>
+                        </a:solidFill>
+                        <a:ln w="9525">
+                          <a:solidFill>
+                            <a:srgbClr val="000000"/>
+                          </a:solidFill>
+                          <a:miter lim="800000"/>
+                          <a:headEnd/>
+                          <a:tailEnd/>
+                        </a:ln>
+                      </wps:spPr>
+                      <wps:txbx>
+                        <w:txbxContent>
+                          <w:p>
+                            <w:r>
+                              <w:t>{</w:t>
+                            </w:r>
+                          </w:p>
+                          <w:p>
+                            <w:r>
+                              <w:tab/>
+                              <w:t>„error“:“error-code“</w:t>
+                            </w:r>
+                          </w:p>
+                          <w:p>
+                            <w:r>
+                              <w:t>}</w:t>
+                            </w:r>
+                          </w:p>
+                        </w:txbxContent>
+                      </wps:txbx>
+                      <wps:bodyPr rot="0" vert="horz" wrap="square" lIns="91440" tIns="45720" rIns="91440" bIns="45720" anchor="t" anchorCtr="0">
+                        <a:spAutoFit/>
+                      </wps:bodyPr>
+                    </wps:wsp>
+                  </a:graphicData>
+                </a:graphic>
+                <wp14:sizeRelH relativeFrom="margin">
+                  <wp14:pctWidth>40000</wp14:pctWidth>
+                </wp14:sizeRelH>
+                <wp14:sizeRelV relativeFrom="margin">
+                  <wp14:pctHeight>20000</wp14:pctHeight>
+                </wp14:sizeRelV>
+              </wp:anchor>
+            </w:drawing>
+          </mc:Choice>
+          <mc:Fallback>
+            <w:pict>
+              <v:shape w14:anchorId="4903DACC" id="_x0000_s1029" type="#_x0000_t202" style="position:absolute;margin-left:254.4pt;margin-top:8pt;width:185.9pt;height:110.6pt;z-index:251661312;visibility:visible;mso-wrap-style:square;mso-width-percent:400;mso-height-percent:200;mso-wrap-distance-left:9pt;mso-wrap-distance-top:3.6pt;mso-wrap-distance-right:9pt;mso-wrap-distance-bottom:3.6pt;mso-position-horizontal:absolute;mso-position-horizontal-relative:text;mso-position-vertical:absolute;mso-position-vertical-relative:text;mso-width-percent:400;mso-height-percent:200;mso-width-relative:margin;mso-height-relative:margin;v-text-anchor:top" o:gfxdata="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">
+                <v:textbox style="mso-fit-shape-to-text:t">
+                  <w:txbxContent>
+                    <w:p>
+                      <w:r>
+                        <w:t>{</w:t>
+                      </w:r>
+                    </w:p>
+                    <w:p>
+                      <w:r>
+                        <w:tab/>
+                        <w:t>„error“:“error-code“</w:t>
+                      </w:r>
+                    </w:p>
+                    <w:p>
+                      <w:r>
+                        <w:t>}</w:t>
+                      </w:r>
+                    </w:p>
+                  </w:txbxContent>
+                </v:textbox>
+                <w10:wrap type="square"/>
+              </v:shape>
+            </w:pict>
+          </mc:Fallback>
+        </mc:AlternateContent>
+      </w:r>
+    </w:p>
+    <w:p>
+      <w:pPr>
+        <w:rPr>
+          <w:sz w:val="28"/>
+          <w:szCs w:val="28"/>
+          <w:lang w:val="en-US"/>
+        </w:rPr>
+      </w:pPr>
+    </w:p>
+    <w:p>
+      <w:pPr>
+        <w:rPr>
+          <w:sz w:val="28"/>
+          <w:szCs w:val="28"/>
+          <w:lang w:val="en-US"/>
+        </w:rPr>
+      </w:pPr>
+    </w:p>
+    <w:p>
+      <w:pPr>
+        <w:rPr>
+          <w:sz w:val="28"/>
+          <w:szCs w:val="28"/>
+          <w:lang w:val="en-US"/>
+        </w:rPr>
+      </w:pPr>
+    </w:p>
+    <w:p>
+      <w:pPr>
+        <w:rPr>
+          <w:sz w:val="28"/>
+          <w:szCs w:val="28"/>
+          <w:lang w:val="en-US"/>
+        </w:rPr>
+      </w:pPr>
+      <w:r>
+        <w:rPr>
+          <w:sz w:val="28"/>
+          <w:szCs w:val="28"/>
+          <w:lang w:val="en-US"/>
+        </w:rPr>
+        <w:t>The “error-code” is one of the given in the responding section.</w:t>
+      </w:r>
+    </w:p>
+    <w:p>
+      <w:pPr>
+        <w:rPr>
+          <w:b/>
+          <w:sz w:val="28"/>
+          <w:szCs w:val="28"/>
+          <w:lang w:val="en-US"/>
+        </w:rPr>
+      </w:pPr>
+      <w:r>
+        <w:rPr>
+          <w:b/>
+          <w:sz w:val="28"/>
+          <w:szCs w:val="28"/>
+          <w:lang w:val="en-US"/>
+        </w:rPr>
+        <w:lastRenderedPageBreak/>
+        <w:t>Exporting the Project</w:t>
+      </w:r>
+    </w:p>
+    <w:p>
+      <w:pPr>
+        <w:rPr>
+          <w:sz w:val="28"/>
+          <w:szCs w:val="28"/>
+          <w:lang w:val="en-US"/>
+        </w:rPr>
+      </w:pPr>
+      <w:r>
+        <w:rPr>
+          <w:sz w:val="28"/>
+          <w:szCs w:val="28"/>
+          <w:lang w:val="en-US"/>
+        </w:rPr>
+        <w:t>Use the CLI and run “mvnw -Dmaven.test.skip package”. This will export the jar file to the target/ folder and skips all tests, because they won’t work correctly.</w:t>
+      </w:r>
+    </w:p>
+    <w:p>
+      <w:pPr>
+        <w:rPr>
+          <w:sz w:val="28"/>
+          <w:szCs w:val="28"/>
+          <w:lang w:val="en-US"/>
+        </w:rPr>
+      </w:pPr>
+      <w:r>
+        <w:rPr>
+          <w:sz w:val="28"/>
+          <w:szCs w:val="28"/>
+          <w:lang w:val="en-US"/>
+        </w:rPr>
+        <w:t>If the command won</w:t>
+      </w:r>
+      <w:r>
+        <w:rPr>
+          <w:sz w:val="28"/>
+          <w:szCs w:val="28"/>
+          <w:lang w:val="en-US"/>
+        </w:rPr>
+        <w:t>’</w:t>
+      </w:r>
+      <w:r>
+        <w:rPr>
+          <w:sz w:val="28"/>
+          <w:szCs w:val="28"/>
+          <w:lang w:val="en-US"/>
+        </w:rPr>
+        <w:t>t work try to install the maven CLI and run it again with mvn instead of mvnw.</w:t>
       </w:r>
     </w:p>
     <w:sectPr>
@@ -1376,6 +1919,7 @@
   <w:style w:type="character" w:default="1" w:styleId="Absatz-Standardschriftart">
     <w:name w:val="Default Paragraph Font"/>
     <w:uiPriority w:val="1"/>
+    <w:semiHidden/>
     <w:unhideWhenUsed/>
   </w:style>
   <w:style w:type="table" w:default="1" w:styleId="NormaleTabelle">
@@ -1481,6 +2025,34 @@
       <w:sz w:val="20"/>
       <w:szCs w:val="20"/>
       <w:lang w:eastAsia="de-DE"/>
+    </w:rPr>
+  </w:style>
+  <w:style w:type="character" w:customStyle="1" w:styleId="pl-c">
+    <w:name w:val="pl-c"/>
+    <w:basedOn w:val="Absatz-Standardschriftart"/>
+    <w:rsid w:val="002B523B"/>
+  </w:style>
+  <w:style w:type="character" w:styleId="Hyperlink">
+    <w:name w:val="Hyperlink"/>
+    <w:basedOn w:val="Absatz-Standardschriftart"/>
+    <w:uiPriority w:val="99"/>
+    <w:unhideWhenUsed/>
+    <w:rsid w:val="00534DD4"/>
+    <w:rPr>
+      <w:color w:val="0563C1" w:themeColor="hyperlink"/>
+      <w:u w:val="single"/>
+    </w:rPr>
+  </w:style>
+  <w:style w:type="character" w:styleId="NichtaufgelsteErwhnung">
+    <w:name w:val="Unresolved Mention"/>
+    <w:basedOn w:val="Absatz-Standardschriftart"/>
+    <w:uiPriority w:val="99"/>
+    <w:semiHidden/>
+    <w:unhideWhenUsed/>
+    <w:rsid w:val="00534DD4"/>
+    <w:rPr>
+      <w:color w:val="605E5C"/>
+      <w:shd w:val="clear" w:color="auto" w:fill="E1DFDD"/>
     </w:rPr>
   </w:style>
 </w:styles>

</xml_diff>

<commit_message>
Increased file-loading and exception handling
</commit_message>
<xml_diff>
--- a/Writeup.docx
+++ b/Writeup.docx
@@ -42,6 +42,56 @@
           <w:szCs w:val="28"/>
           <w:lang w:val="en-US"/>
         </w:rPr>
+        <w:t>Global errors</w:t>
+      </w:r>
+    </w:p>
+    <w:p>
+      <w:pPr>
+        <w:rPr>
+          <w:sz w:val="28"/>
+          <w:szCs w:val="28"/>
+        </w:rPr>
+      </w:pPr>
+      <w:r>
+        <w:rPr>
+          <w:sz w:val="28"/>
+          <w:szCs w:val="28"/>
+        </w:rPr>
+        <w:t xml:space="preserve"> Wenn eine invalide Anfrage g</w:t>
+      </w:r>
+      <w:r>
+        <w:rPr>
+          <w:sz w:val="28"/>
+          <w:szCs w:val="28"/>
+        </w:rPr>
+        <w:t>estellt wird, antwortet der Server mit „global.invalid“ und dem Response code 400 (Bad Request)</w:t>
+      </w:r>
+    </w:p>
+    <w:p>
+      <w:pPr>
+        <w:rPr>
+          <w:b/>
+          <w:sz w:val="28"/>
+          <w:szCs w:val="28"/>
+        </w:rPr>
+      </w:pPr>
+    </w:p>
+    <w:p>
+      <w:pPr>
+        <w:rPr>
+          <w:b/>
+          <w:sz w:val="28"/>
+          <w:szCs w:val="28"/>
+          <w:lang w:val="en-US"/>
+        </w:rPr>
+      </w:pPr>
+      <w:r>
+        <w:rPr>
+          <w:b/>
+          <w:sz w:val="28"/>
+          <w:szCs w:val="28"/>
+          <w:lang w:val="en-US"/>
+        </w:rPr>
         <w:t>User-Verification</w:t>
       </w:r>
       <w:r>
@@ -305,7 +355,21 @@
           <w:sz w:val="28"/>
           <w:szCs w:val="28"/>
         </w:rPr>
-        <w:t xml:space="preserve"> (Kein whitespace)</w:t>
+        <w:t xml:space="preserve"> (Kein </w:t>
+      </w:r>
+      <w:r>
+        <w:rPr>
+          <w:sz w:val="28"/>
+          <w:szCs w:val="28"/>
+        </w:rPr>
+        <w:t>Whitespace</w:t>
+      </w:r>
+      <w:r>
+        <w:rPr>
+          <w:sz w:val="28"/>
+          <w:szCs w:val="28"/>
+        </w:rPr>
+        <w:t>)</w:t>
       </w:r>
     </w:p>
     <w:p>
@@ -547,6 +611,7 @@
           <w:sz w:val="28"/>
           <w:szCs w:val="28"/>
         </w:rPr>
+        <w:lastRenderedPageBreak/>
         <w:tab/>
       </w:r>
       <w:r>
@@ -629,7 +694,6 @@
           <w:sz w:val="28"/>
           <w:szCs w:val="28"/>
         </w:rPr>
-        <w:lastRenderedPageBreak/>
         <w:tab/>
       </w:r>
       <w:r>
@@ -740,7 +804,25 @@
           <w:szCs w:val="28"/>
           <w:lang w:val="en-US"/>
         </w:rPr>
-        <w:t>gin”)</w:t>
+        <w:t>gin”</w:t>
+      </w:r>
+      <w:r>
+        <w:rPr>
+          <w:b/>
+          <w:sz w:val="28"/>
+          <w:szCs w:val="28"/>
+          <w:lang w:val="en-US"/>
+        </w:rPr>
+        <w:t xml:space="preserve"> [Post]</w:t>
+      </w:r>
+      <w:r>
+        <w:rPr>
+          <w:b/>
+          <w:sz w:val="28"/>
+          <w:szCs w:val="28"/>
+          <w:lang w:val="en-US"/>
+        </w:rPr>
+        <w:t>)</w:t>
       </w:r>
     </w:p>
     <w:p>
@@ -956,7 +1038,15 @@
           <w:szCs w:val="28"/>
           <w:lang w:val="en-US"/>
         </w:rPr>
-        <w:t>Excepts:</w:t>
+        <w:t>Expects</w:t>
+      </w:r>
+      <w:r>
+        <w:rPr>
+          <w:sz w:val="28"/>
+          <w:szCs w:val="28"/>
+          <w:lang w:val="en-US"/>
+        </w:rPr>
+        <w:t>:</w:t>
       </w:r>
     </w:p>
     <w:p>
@@ -1081,8 +1171,6 @@
                           <w:p>
                             <w:r>
                               <w:tab/>
-                            </w:r>
-                            <w:r>
                               <w:t>„nickname“:“Karl-mags“,</w:t>
                             </w:r>
                           </w:p>
@@ -1101,7 +1189,13 @@
                           <w:p>
                             <w:r>
                               <w:tab/>
-                              <w:t>„csrftken“:“37f/Fhf46f4@+“,</w:t>
+                              <w:t>„csrft</w:t>
+                            </w:r>
+                            <w:r>
+                              <w:t>o</w:t>
+                            </w:r>
+                            <w:r>
+                              <w:t>ken“:“37f/F46f4@+“,</w:t>
                             </w:r>
                           </w:p>
                           <w:p>
@@ -1145,8 +1239,6 @@
                     <w:p>
                       <w:r>
                         <w:tab/>
-                      </w:r>
-                      <w:r>
                         <w:t>„nickname“:“Karl-mags“,</w:t>
                       </w:r>
                     </w:p>
@@ -1165,7 +1257,13 @@
                     <w:p>
                       <w:r>
                         <w:tab/>
-                        <w:t>„csrftken“:“37f/Fhf46f4@+“,</w:t>
+                        <w:t>„csrft</w:t>
+                      </w:r>
+                      <w:r>
+                        <w:t>o</w:t>
+                      </w:r>
+                      <w:r>
+                        <w:t>ken“:“37f/F46f4@+“,</w:t>
                       </w:r>
                     </w:p>
                     <w:p>
@@ -1256,24 +1354,42 @@
         <w:rPr>
           <w:sz w:val="28"/>
           <w:szCs w:val="28"/>
-          <w:lang w:val="en-US"/>
-        </w:rPr>
-      </w:pPr>
-      <w:r>
-        <w:rPr>
-          <w:sz w:val="28"/>
-          <w:szCs w:val="28"/>
-          <w:lang w:val="en-US"/>
-        </w:rPr>
-        <w:t>If anything went wrong on the server-side, it will response with the following json:</w:t>
-      </w:r>
-    </w:p>
-    <w:p>
-      <w:pPr>
-        <w:rPr>
-          <w:sz w:val="28"/>
-          <w:szCs w:val="28"/>
-          <w:lang w:val="en-US"/>
+        </w:rPr>
+      </w:pPr>
+      <w:r>
+        <w:rPr>
+          <w:sz w:val="28"/>
+          <w:szCs w:val="28"/>
+        </w:rPr>
+        <w:t>Wenn irgendwas serverseitig</w:t>
+      </w:r>
+      <w:r>
+        <w:rPr>
+          <w:sz w:val="28"/>
+          <w:szCs w:val="28"/>
+        </w:rPr>
+        <w:t xml:space="preserve"> schief</w:t>
+      </w:r>
+      <w:r>
+        <w:rPr>
+          <w:sz w:val="28"/>
+          <w:szCs w:val="28"/>
+        </w:rPr>
+        <w:t xml:space="preserve"> läuft, wird der folgende json zurückgegeben</w:t>
+      </w:r>
+      <w:r>
+        <w:rPr>
+          <w:sz w:val="28"/>
+          <w:szCs w:val="28"/>
+        </w:rPr>
+        <w:t>.</w:t>
+      </w:r>
+    </w:p>
+    <w:p>
+      <w:pPr>
+        <w:rPr>
+          <w:sz w:val="28"/>
+          <w:szCs w:val="28"/>
         </w:rPr>
       </w:pPr>
       <w:r>
@@ -1283,6 +1399,7 @@
           <w:szCs w:val="28"/>
           <w:lang w:val="en-US"/>
         </w:rPr>
+        <w:lastRenderedPageBreak/>
         <mc:AlternateContent>
           <mc:Choice Requires="wps">
             <w:drawing>
@@ -1397,44 +1514,49 @@
         <w:rPr>
           <w:sz w:val="28"/>
           <w:szCs w:val="28"/>
-          <w:lang w:val="en-US"/>
-        </w:rPr>
-      </w:pPr>
-    </w:p>
-    <w:p>
-      <w:pPr>
-        <w:rPr>
-          <w:sz w:val="28"/>
-          <w:szCs w:val="28"/>
-          <w:lang w:val="en-US"/>
-        </w:rPr>
-      </w:pPr>
-    </w:p>
-    <w:p>
-      <w:pPr>
-        <w:rPr>
-          <w:sz w:val="28"/>
-          <w:szCs w:val="28"/>
-          <w:lang w:val="en-US"/>
-        </w:rPr>
-      </w:pPr>
-    </w:p>
-    <w:p>
-      <w:pPr>
-        <w:rPr>
-          <w:sz w:val="28"/>
-          <w:szCs w:val="28"/>
-          <w:lang w:val="en-US"/>
-        </w:rPr>
-      </w:pPr>
-      <w:r>
-        <w:rPr>
-          <w:sz w:val="28"/>
-          <w:szCs w:val="28"/>
-          <w:lang w:val="en-US"/>
-        </w:rPr>
-        <w:t>The “error-code” is one of the given in the responding section.</w:t>
-      </w:r>
+        </w:rPr>
+      </w:pPr>
+    </w:p>
+    <w:p>
+      <w:pPr>
+        <w:rPr>
+          <w:sz w:val="28"/>
+          <w:szCs w:val="28"/>
+        </w:rPr>
+      </w:pPr>
+    </w:p>
+    <w:p>
+      <w:pPr>
+        <w:rPr>
+          <w:sz w:val="28"/>
+          <w:szCs w:val="28"/>
+        </w:rPr>
+      </w:pPr>
+    </w:p>
+    <w:p>
+      <w:pPr>
+        <w:rPr>
+          <w:sz w:val="28"/>
+          <w:szCs w:val="28"/>
+          <w:lang w:val="en-US"/>
+        </w:rPr>
+      </w:pPr>
+      <w:r>
+        <w:rPr>
+          <w:sz w:val="28"/>
+          <w:szCs w:val="28"/>
+        </w:rPr>
+        <w:t>Der „error-code“ ist immer der welcher von der jeweiligen Sektion erwartet werden kann.</w:t>
+      </w:r>
+    </w:p>
+    <w:p>
+      <w:pPr>
+        <w:rPr>
+          <w:sz w:val="28"/>
+          <w:szCs w:val="28"/>
+          <w:lang w:val="en-US"/>
+        </w:rPr>
+      </w:pPr>
     </w:p>
     <w:p>
       <w:pPr>
@@ -1452,7 +1574,6 @@
           <w:szCs w:val="28"/>
           <w:lang w:val="en-US"/>
         </w:rPr>
-        <w:lastRenderedPageBreak/>
         <w:t>Exporting the Project</w:t>
       </w:r>
     </w:p>
@@ -1461,50 +1582,47 @@
         <w:rPr>
           <w:sz w:val="28"/>
           <w:szCs w:val="28"/>
-          <w:lang w:val="en-US"/>
-        </w:rPr>
-      </w:pPr>
-      <w:r>
-        <w:rPr>
-          <w:sz w:val="28"/>
-          <w:szCs w:val="28"/>
-          <w:lang w:val="en-US"/>
-        </w:rPr>
-        <w:t>Use the CLI and run “mvnw -Dmaven.test.skip package”. This will export the jar file to the target/ folder and skips all tests, because they won’t work correctly.</w:t>
-      </w:r>
-    </w:p>
-    <w:p>
-      <w:pPr>
-        <w:rPr>
-          <w:sz w:val="28"/>
-          <w:szCs w:val="28"/>
-          <w:lang w:val="en-US"/>
-        </w:rPr>
-      </w:pPr>
-      <w:r>
-        <w:rPr>
-          <w:sz w:val="28"/>
-          <w:szCs w:val="28"/>
-          <w:lang w:val="en-US"/>
-        </w:rPr>
-        <w:t>If the command won</w:t>
-      </w:r>
-      <w:r>
-        <w:rPr>
-          <w:sz w:val="28"/>
-          <w:szCs w:val="28"/>
-          <w:lang w:val="en-US"/>
-        </w:rPr>
-        <w:t>’</w:t>
-      </w:r>
-      <w:r>
-        <w:rPr>
-          <w:sz w:val="28"/>
-          <w:szCs w:val="28"/>
-          <w:lang w:val="en-US"/>
-        </w:rPr>
-        <w:t>t work try to install the maven CLI and run it again with mvn instead of mvnw.</w:t>
-      </w:r>
+        </w:rPr>
+      </w:pPr>
+      <w:r>
+        <w:rPr>
+          <w:sz w:val="28"/>
+          <w:szCs w:val="28"/>
+        </w:rPr>
+        <w:t>Mit der CLI den B</w:t>
+      </w:r>
+      <w:r>
+        <w:rPr>
+          <w:sz w:val="28"/>
+          <w:szCs w:val="28"/>
+        </w:rPr>
+        <w:t>efehl „mvnw -Dmaven.test.skip package“ ausführen. Damit wird die jar in den Ordner „target/“ exportiert und alle tests von maven übersprungen. Die Tests funktionierten leider nicht richtig.</w:t>
+      </w:r>
+    </w:p>
+    <w:p>
+      <w:pPr>
+        <w:rPr>
+          <w:sz w:val="28"/>
+          <w:szCs w:val="28"/>
+          <w:lang w:val="en-US"/>
+        </w:rPr>
+      </w:pPr>
+      <w:r>
+        <w:rPr>
+          <w:sz w:val="28"/>
+          <w:szCs w:val="28"/>
+        </w:rPr>
+        <w:t>Wenn der Befehl nicht funktioniert, bitte die maven CLI installieren und es mit dem Befehl „mvn“ anstelle von „mvnw“ versuchen.</w:t>
+      </w:r>
+    </w:p>
+    <w:p>
+      <w:pPr>
+        <w:rPr>
+          <w:sz w:val="28"/>
+          <w:szCs w:val="28"/>
+          <w:lang w:val="en-US"/>
+        </w:rPr>
+      </w:pPr>
     </w:p>
     <w:sectPr>
       <w:pgSz w:w="11906" w:h="16838"/>

</xml_diff>